<commit_message>
[Add]: mockup read plane by details
</commit_message>
<xml_diff>
--- a/Báo Cáo/Mockup/Plane/ST-141.docx
+++ b/Báo Cáo/Mockup/Plane/ST-141.docx
@@ -796,239 +796,6 @@
           <w:noProof/>
         </w:rPr>
         <w:lastRenderedPageBreak/>
-        <mc:AlternateContent>
-          <mc:Choice Requires="wps">
-            <w:drawing>
-              <wp:anchor distT="0" distB="0" distL="114300" distR="114300" simplePos="0" relativeHeight="251672576" behindDoc="0" locked="0" layoutInCell="1" allowOverlap="1" wp14:anchorId="35DF9C34" wp14:editId="3EF2F7D6">
-                <wp:simplePos x="0" y="0"/>
-                <wp:positionH relativeFrom="column">
-                  <wp:posOffset>3200400</wp:posOffset>
-                </wp:positionH>
-                <wp:positionV relativeFrom="paragraph">
-                  <wp:posOffset>2750820</wp:posOffset>
-                </wp:positionV>
-                <wp:extent cx="377613" cy="296333"/>
-                <wp:effectExtent l="0" t="0" r="0" b="8890"/>
-                <wp:wrapNone/>
-                <wp:docPr id="10" name="Text Box 10"/>
-                <wp:cNvGraphicFramePr/>
-                <a:graphic xmlns:a="http://schemas.openxmlformats.org/drawingml/2006/main">
-                  <a:graphicData uri="http://schemas.microsoft.com/office/word/2010/wordprocessingShape">
-                    <wps:wsp>
-                      <wps:cNvSpPr txBox="1"/>
-                      <wps:spPr>
-                        <a:xfrm>
-                          <a:off x="0" y="0"/>
-                          <a:ext cx="377613" cy="296333"/>
-                        </a:xfrm>
-                        <a:prstGeom prst="rect">
-                          <a:avLst/>
-                        </a:prstGeom>
-                        <a:noFill/>
-                        <a:ln>
-                          <a:noFill/>
-                        </a:ln>
-                      </wps:spPr>
-                      <wps:txbx>
-                        <w:txbxContent>
-                          <w:p>
-                            <w:pPr>
-                              <w:jc w:val="center"/>
-                              <w:rPr>
-                                <w:rFonts w:ascii="Times New Roman" w:hAnsi="Times New Roman" w:cs="Times New Roman"/>
-                                <w:color w:val="FF0000"/>
-                                <w:sz w:val="24"/>
-                                <w:szCs w:val="24"/>
-                                <w14:shadow w14:blurRad="38100" w14:dist="19050" w14:dir="2700000" w14:sx="100000" w14:sy="100000" w14:kx="0" w14:ky="0" w14:algn="tl">
-                                  <w14:schemeClr w14:val="dk1">
-                                    <w14:alpha w14:val="60000"/>
-                                  </w14:schemeClr>
-                                </w14:shadow>
-                                <w14:textOutline w14:w="0" w14:cap="flat" w14:cmpd="sng" w14:algn="ctr">
-                                  <w14:noFill/>
-                                  <w14:prstDash w14:val="solid"/>
-                                  <w14:round/>
-                                </w14:textOutline>
-                              </w:rPr>
-                            </w:pPr>
-                            <w:r>
-                              <w:rPr>
-                                <w:rFonts w:ascii="Times New Roman" w:hAnsi="Times New Roman" w:cs="Times New Roman"/>
-                                <w:color w:val="FF0000"/>
-                                <w:sz w:val="24"/>
-                                <w:szCs w:val="24"/>
-                                <w14:shadow w14:blurRad="38100" w14:dist="19050" w14:dir="2700000" w14:sx="100000" w14:sy="100000" w14:kx="0" w14:ky="0" w14:algn="tl">
-                                  <w14:schemeClr w14:val="dk1">
-                                    <w14:alpha w14:val="60000"/>
-                                  </w14:schemeClr>
-                                </w14:shadow>
-                                <w14:textOutline w14:w="0" w14:cap="flat" w14:cmpd="sng" w14:algn="ctr">
-                                  <w14:noFill/>
-                                  <w14:prstDash w14:val="solid"/>
-                                  <w14:round/>
-                                </w14:textOutline>
-                              </w:rPr>
-                              <w:t>(</w:t>
-                            </w:r>
-                            <w:r>
-                              <w:rPr>
-                                <w:rFonts w:ascii="Times New Roman" w:hAnsi="Times New Roman" w:cs="Times New Roman"/>
-                                <w:color w:val="FF0000"/>
-                                <w:sz w:val="24"/>
-                                <w:szCs w:val="24"/>
-                                <w:lang w:val="en-US"/>
-                                <w14:shadow w14:blurRad="38100" w14:dist="19050" w14:dir="2700000" w14:sx="100000" w14:sy="100000" w14:kx="0" w14:ky="0" w14:algn="tl">
-                                  <w14:schemeClr w14:val="dk1">
-                                    <w14:alpha w14:val="60000"/>
-                                  </w14:schemeClr>
-                                </w14:shadow>
-                                <w14:textOutline w14:w="0" w14:cap="flat" w14:cmpd="sng" w14:algn="ctr">
-                                  <w14:noFill/>
-                                  <w14:prstDash w14:val="solid"/>
-                                  <w14:round/>
-                                </w14:textOutline>
-                              </w:rPr>
-                              <w:t>7</w:t>
-                            </w:r>
-                            <w:r>
-                              <w:rPr>
-                                <w:rFonts w:ascii="Times New Roman" w:hAnsi="Times New Roman" w:cs="Times New Roman"/>
-                                <w:color w:val="FF0000"/>
-                                <w:sz w:val="24"/>
-                                <w:szCs w:val="24"/>
-                                <w14:shadow w14:blurRad="38100" w14:dist="19050" w14:dir="2700000" w14:sx="100000" w14:sy="100000" w14:kx="0" w14:ky="0" w14:algn="tl">
-                                  <w14:schemeClr w14:val="dk1">
-                                    <w14:alpha w14:val="60000"/>
-                                  </w14:schemeClr>
-                                </w14:shadow>
-                                <w14:textOutline w14:w="0" w14:cap="flat" w14:cmpd="sng" w14:algn="ctr">
-                                  <w14:noFill/>
-                                  <w14:prstDash w14:val="solid"/>
-                                  <w14:round/>
-                                </w14:textOutline>
-                              </w:rPr>
-                              <w:t>)</w:t>
-                            </w:r>
-                          </w:p>
-                        </w:txbxContent>
-                      </wps:txbx>
-                      <wps:bodyPr rot="0" spcFirstLastPara="0" vertOverflow="overflow" horzOverflow="overflow" vert="horz" wrap="square" lIns="91440" tIns="45720" rIns="91440" bIns="45720" numCol="1" spcCol="0" rtlCol="0" fromWordArt="0" anchor="t" anchorCtr="0" forceAA="0" compatLnSpc="1">
-                        <a:prstTxWarp prst="textNoShape">
-                          <a:avLst/>
-                        </a:prstTxWarp>
-                        <a:noAutofit/>
-                      </wps:bodyPr>
-                    </wps:wsp>
-                  </a:graphicData>
-                </a:graphic>
-                <wp14:sizeRelH relativeFrom="margin">
-                  <wp14:pctWidth>0</wp14:pctWidth>
-                </wp14:sizeRelH>
-                <wp14:sizeRelV relativeFrom="margin">
-                  <wp14:pctHeight>0</wp14:pctHeight>
-                </wp14:sizeRelV>
-              </wp:anchor>
-            </w:drawing>
-          </mc:Choice>
-          <mc:Fallback>
-            <w:pict>
-              <v:shapetype w14:anchorId="35DF9C34" id="_x0000_t202" coordsize="21600,21600" o:spt="202" path="m,l,21600r21600,l21600,xe">
-                <v:stroke joinstyle="miter"/>
-                <v:path gradientshapeok="t" o:connecttype="rect"/>
-              </v:shapetype>
-              <v:shape id="Text Box 10" o:spid="_x0000_s1026" type="#_x0000_t202" style="position:absolute;left:0;text-align:left;margin-left:252pt;margin-top:216.6pt;width:29.75pt;height:23.35pt;z-index:251672576;visibility:visible;mso-wrap-style:square;mso-width-percent:0;mso-height-percent:0;mso-wrap-distance-left:9pt;mso-wrap-distance-top:0;mso-wrap-distance-right:9pt;mso-wrap-distance-bottom:0;mso-position-horizontal:absolute;mso-position-horizontal-relative:text;mso-position-vertical:absolute;mso-position-vertical-relative:text;mso-width-percent:0;mso-height-percent:0;mso-width-relative:margin;mso-height-relative:margin;v-text-anchor:top" o:gfxdata="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" filled="f" stroked="f">
-                <v:textbox>
-                  <w:txbxContent>
-                    <w:p>
-                      <w:pPr>
-                        <w:jc w:val="center"/>
-                        <w:rPr>
-                          <w:rFonts w:ascii="Times New Roman" w:hAnsi="Times New Roman" w:cs="Times New Roman"/>
-                          <w:color w:val="FF0000"/>
-                          <w:sz w:val="24"/>
-                          <w:szCs w:val="24"/>
-                          <w14:shadow w14:blurRad="38100" w14:dist="19050" w14:dir="2700000" w14:sx="100000" w14:sy="100000" w14:kx="0" w14:ky="0" w14:algn="tl">
-                            <w14:schemeClr w14:val="dk1">
-                              <w14:alpha w14:val="60000"/>
-                            </w14:schemeClr>
-                          </w14:shadow>
-                          <w14:textOutline w14:w="0" w14:cap="flat" w14:cmpd="sng" w14:algn="ctr">
-                            <w14:noFill/>
-                            <w14:prstDash w14:val="solid"/>
-                            <w14:round/>
-                          </w14:textOutline>
-                        </w:rPr>
-                      </w:pPr>
-                      <w:r>
-                        <w:rPr>
-                          <w:rFonts w:ascii="Times New Roman" w:hAnsi="Times New Roman" w:cs="Times New Roman"/>
-                          <w:color w:val="FF0000"/>
-                          <w:sz w:val="24"/>
-                          <w:szCs w:val="24"/>
-                          <w14:shadow w14:blurRad="38100" w14:dist="19050" w14:dir="2700000" w14:sx="100000" w14:sy="100000" w14:kx="0" w14:ky="0" w14:algn="tl">
-                            <w14:schemeClr w14:val="dk1">
-                              <w14:alpha w14:val="60000"/>
-                            </w14:schemeClr>
-                          </w14:shadow>
-                          <w14:textOutline w14:w="0" w14:cap="flat" w14:cmpd="sng" w14:algn="ctr">
-                            <w14:noFill/>
-                            <w14:prstDash w14:val="solid"/>
-                            <w14:round/>
-                          </w14:textOutline>
-                        </w:rPr>
-                        <w:t>(</w:t>
-                      </w:r>
-                      <w:r>
-                        <w:rPr>
-                          <w:rFonts w:ascii="Times New Roman" w:hAnsi="Times New Roman" w:cs="Times New Roman"/>
-                          <w:color w:val="FF0000"/>
-                          <w:sz w:val="24"/>
-                          <w:szCs w:val="24"/>
-                          <w:lang w:val="en-US"/>
-                          <w14:shadow w14:blurRad="38100" w14:dist="19050" w14:dir="2700000" w14:sx="100000" w14:sy="100000" w14:kx="0" w14:ky="0" w14:algn="tl">
-                            <w14:schemeClr w14:val="dk1">
-                              <w14:alpha w14:val="60000"/>
-                            </w14:schemeClr>
-                          </w14:shadow>
-                          <w14:textOutline w14:w="0" w14:cap="flat" w14:cmpd="sng" w14:algn="ctr">
-                            <w14:noFill/>
-                            <w14:prstDash w14:val="solid"/>
-                            <w14:round/>
-                          </w14:textOutline>
-                        </w:rPr>
-                        <w:t>7</w:t>
-                      </w:r>
-                      <w:r>
-                        <w:rPr>
-                          <w:rFonts w:ascii="Times New Roman" w:hAnsi="Times New Roman" w:cs="Times New Roman"/>
-                          <w:color w:val="FF0000"/>
-                          <w:sz w:val="24"/>
-                          <w:szCs w:val="24"/>
-                          <w14:shadow w14:blurRad="38100" w14:dist="19050" w14:dir="2700000" w14:sx="100000" w14:sy="100000" w14:kx="0" w14:ky="0" w14:algn="tl">
-                            <w14:schemeClr w14:val="dk1">
-                              <w14:alpha w14:val="60000"/>
-                            </w14:schemeClr>
-                          </w14:shadow>
-                          <w14:textOutline w14:w="0" w14:cap="flat" w14:cmpd="sng" w14:algn="ctr">
-                            <w14:noFill/>
-                            <w14:prstDash w14:val="solid"/>
-                            <w14:round/>
-                          </w14:textOutline>
-                        </w:rPr>
-                        <w:t>)</w:t>
-                      </w:r>
-                    </w:p>
-                  </w:txbxContent>
-                </v:textbox>
-              </v:shape>
-            </w:pict>
-          </mc:Fallback>
-        </mc:AlternateContent>
-      </w:r>
-      <w:r>
-        <w:rPr>
-          <w:noProof/>
-        </w:rPr>
         <mc:AlternateContent>
           <mc:Choice Requires="wps">
             <w:drawing>
@@ -1165,7 +932,11 @@
           </mc:Choice>
           <mc:Fallback>
             <w:pict>
-              <v:shape w14:anchorId="3B89CB8C" id="Text Box 8" o:spid="_x0000_s1027" type="#_x0000_t202" style="position:absolute;left:0;text-align:left;margin-left:265.95pt;margin-top:182.6pt;width:29.75pt;height:23.35pt;z-index:251670528;visibility:visible;mso-wrap-style:square;mso-width-percent:0;mso-height-percent:0;mso-wrap-distance-left:9pt;mso-wrap-distance-top:0;mso-wrap-distance-right:9pt;mso-wrap-distance-bottom:0;mso-position-horizontal:absolute;mso-position-horizontal-relative:text;mso-position-vertical:absolute;mso-position-vertical-relative:text;mso-width-percent:0;mso-height-percent:0;mso-width-relative:margin;mso-height-relative:margin;v-text-anchor:top" o:gfxdata="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" filled="f" stroked="f">
+              <v:shapetype w14:anchorId="3B89CB8C" id="_x0000_t202" coordsize="21600,21600" o:spt="202" path="m,l,21600r21600,l21600,xe">
+                <v:stroke joinstyle="miter"/>
+                <v:path gradientshapeok="t" o:connecttype="rect"/>
+              </v:shapetype>
+              <v:shape id="Text Box 8" o:spid="_x0000_s1026" type="#_x0000_t202" style="position:absolute;left:0;text-align:left;margin-left:265.95pt;margin-top:182.6pt;width:29.75pt;height:23.35pt;z-index:251670528;visibility:visible;mso-wrap-style:square;mso-width-percent:0;mso-height-percent:0;mso-wrap-distance-left:9pt;mso-wrap-distance-top:0;mso-wrap-distance-right:9pt;mso-wrap-distance-bottom:0;mso-position-horizontal:absolute;mso-position-horizontal-relative:text;mso-position-vertical:absolute;mso-position-vertical-relative:text;mso-width-percent:0;mso-height-percent:0;mso-width-relative:margin;mso-height-relative:margin;v-text-anchor:top" o:gfxdata="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" filled="f" stroked="f">
                 <v:textbox>
                   <w:txbxContent>
                     <w:p>
@@ -1394,7 +1165,7 @@
           </mc:Choice>
           <mc:Fallback>
             <w:pict>
-              <v:shape w14:anchorId="7CD4BF17" id="Text Box 7" o:spid="_x0000_s1028" type="#_x0000_t202" style="position:absolute;left:0;text-align:left;margin-left:200pt;margin-top:151.35pt;width:29.75pt;height:23.35pt;z-index:251659264;visibility:visible;mso-wrap-style:square;mso-width-percent:0;mso-height-percent:0;mso-wrap-distance-left:9pt;mso-wrap-distance-top:0;mso-wrap-distance-right:9pt;mso-wrap-distance-bottom:0;mso-position-horizontal:absolute;mso-position-horizontal-relative:text;mso-position-vertical:absolute;mso-position-vertical-relative:text;mso-width-percent:0;mso-height-percent:0;mso-width-relative:margin;mso-height-relative:margin;v-text-anchor:top" o:gfxdata="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" filled="f" stroked="f">
+              <v:shape w14:anchorId="7CD4BF17" id="Text Box 7" o:spid="_x0000_s1027" type="#_x0000_t202" style="position:absolute;left:0;text-align:left;margin-left:200pt;margin-top:151.35pt;width:29.75pt;height:23.35pt;z-index:251659264;visibility:visible;mso-wrap-style:square;mso-width-percent:0;mso-height-percent:0;mso-wrap-distance-left:9pt;mso-wrap-distance-top:0;mso-wrap-distance-right:9pt;mso-wrap-distance-bottom:0;mso-position-horizontal:absolute;mso-position-horizontal-relative:text;mso-position-vertical:absolute;mso-position-vertical-relative:text;mso-width-percent:0;mso-height-percent:0;mso-width-relative:margin;mso-height-relative:margin;v-text-anchor:top" o:gfxdata="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" filled="f" stroked="f">
                 <v:textbox>
                   <w:txbxContent>
                     <w:p>
@@ -1623,7 +1394,7 @@
           </mc:Choice>
           <mc:Fallback>
             <w:pict>
-              <v:shape w14:anchorId="16E898BF" id="Text Box 6" o:spid="_x0000_s1029" type="#_x0000_t202" style="position:absolute;left:0;text-align:left;margin-left:189.3pt;margin-top:129.3pt;width:33.7pt;height:23.3pt;z-index:251650048;visibility:visible;mso-wrap-style:square;mso-width-percent:0;mso-height-percent:0;mso-wrap-distance-left:9pt;mso-wrap-distance-top:0;mso-wrap-distance-right:9pt;mso-wrap-distance-bottom:0;mso-position-horizontal:absolute;mso-position-horizontal-relative:text;mso-position-vertical:absolute;mso-position-vertical-relative:text;mso-width-percent:0;mso-height-percent:0;mso-width-relative:margin;mso-height-relative:margin;v-text-anchor:top" o:gfxdata="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" filled="f" stroked="f">
+              <v:shape w14:anchorId="16E898BF" id="Text Box 6" o:spid="_x0000_s1028" type="#_x0000_t202" style="position:absolute;left:0;text-align:left;margin-left:189.3pt;margin-top:129.3pt;width:33.7pt;height:23.3pt;z-index:251650048;visibility:visible;mso-wrap-style:square;mso-width-percent:0;mso-height-percent:0;mso-wrap-distance-left:9pt;mso-wrap-distance-top:0;mso-wrap-distance-right:9pt;mso-wrap-distance-bottom:0;mso-position-horizontal:absolute;mso-position-horizontal-relative:text;mso-position-vertical:absolute;mso-position-vertical-relative:text;mso-width-percent:0;mso-height-percent:0;mso-width-relative:margin;mso-height-relative:margin;v-text-anchor:top" o:gfxdata="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" filled="f" stroked="f">
                 <v:textbox>
                   <w:txbxContent>
                     <w:p>
@@ -1852,7 +1623,7 @@
           </mc:Choice>
           <mc:Fallback>
             <w:pict>
-              <v:shape w14:anchorId="6B778602" id="Text Box 5" o:spid="_x0000_s1030" type="#_x0000_t202" style="position:absolute;left:0;text-align:left;margin-left:197.25pt;margin-top:98.6pt;width:29.75pt;height:23.35pt;z-index:251636736;visibility:visible;mso-wrap-style:square;mso-width-percent:0;mso-height-percent:0;mso-wrap-distance-left:9pt;mso-wrap-distance-top:0;mso-wrap-distance-right:9pt;mso-wrap-distance-bottom:0;mso-position-horizontal:absolute;mso-position-horizontal-relative:text;mso-position-vertical:absolute;mso-position-vertical-relative:text;mso-width-percent:0;mso-height-percent:0;mso-width-relative:margin;mso-height-relative:margin;v-text-anchor:top" o:gfxdata="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" filled="f" stroked="f">
+              <v:shape w14:anchorId="6B778602" id="Text Box 5" o:spid="_x0000_s1029" type="#_x0000_t202" style="position:absolute;left:0;text-align:left;margin-left:197.25pt;margin-top:98.6pt;width:29.75pt;height:23.35pt;z-index:251636736;visibility:visible;mso-wrap-style:square;mso-width-percent:0;mso-height-percent:0;mso-wrap-distance-left:9pt;mso-wrap-distance-top:0;mso-wrap-distance-right:9pt;mso-wrap-distance-bottom:0;mso-position-horizontal:absolute;mso-position-horizontal-relative:text;mso-position-vertical:absolute;mso-position-vertical-relative:text;mso-width-percent:0;mso-height-percent:0;mso-width-relative:margin;mso-height-relative:margin;v-text-anchor:top" o:gfxdata="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" filled="f" stroked="f">
                 <v:textbox>
                   <w:txbxContent>
                     <w:p>
@@ -2081,7 +1852,7 @@
           </mc:Choice>
           <mc:Fallback>
             <w:pict>
-              <v:shape w14:anchorId="74CA0F7E" id="Text Box 4" o:spid="_x0000_s1031" type="#_x0000_t202" style="position:absolute;left:0;text-align:left;margin-left:269.3pt;margin-top:72.55pt;width:2in;height:24pt;z-index:251623424;visibility:visible;mso-wrap-style:none;mso-width-percent:0;mso-height-percent:0;mso-wrap-distance-left:9pt;mso-wrap-distance-top:0;mso-wrap-distance-right:9pt;mso-wrap-distance-bottom:0;mso-position-horizontal:absolute;mso-position-horizontal-relative:text;mso-position-vertical:absolute;mso-position-vertical-relative:text;mso-width-percent:0;mso-height-percent:0;mso-width-relative:margin;mso-height-relative:margin;v-text-anchor:top" o:gfxdata="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" filled="f" stroked="f">
+              <v:shape w14:anchorId="74CA0F7E" id="Text Box 4" o:spid="_x0000_s1030" type="#_x0000_t202" style="position:absolute;left:0;text-align:left;margin-left:269.3pt;margin-top:72.55pt;width:2in;height:24pt;z-index:251623424;visibility:visible;mso-wrap-style:none;mso-width-percent:0;mso-height-percent:0;mso-wrap-distance-left:9pt;mso-wrap-distance-top:0;mso-wrap-distance-right:9pt;mso-wrap-distance-bottom:0;mso-position-horizontal:absolute;mso-position-horizontal-relative:text;mso-position-vertical:absolute;mso-position-vertical-relative:text;mso-width-percent:0;mso-height-percent:0;mso-width-relative:margin;mso-height-relative:margin;v-text-anchor:top" o:gfxdata="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" filled="f" stroked="f">
                 <v:textbox>
                   <w:txbxContent>
                     <w:p>
@@ -2271,7 +2042,7 @@
           </mc:Choice>
           <mc:Fallback>
             <w:pict>
-              <v:shape w14:anchorId="3E1D183A" id="Text Box 3" o:spid="_x0000_s1032" type="#_x0000_t202" style="position:absolute;left:0;text-align:left;margin-left:235.3pt;margin-top:42.65pt;width:29.75pt;height:23.35pt;z-index:251610112;visibility:visible;mso-wrap-style:square;mso-width-percent:0;mso-height-percent:0;mso-wrap-distance-left:9pt;mso-wrap-distance-top:0;mso-wrap-distance-right:9pt;mso-wrap-distance-bottom:0;mso-position-horizontal:absolute;mso-position-horizontal-relative:text;mso-position-vertical:absolute;mso-position-vertical-relative:text;mso-width-percent:0;mso-height-percent:0;mso-width-relative:margin;mso-height-relative:margin;v-text-anchor:top" o:gfxdata="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" filled="f" stroked="f">
+              <v:shape w14:anchorId="3E1D183A" id="Text Box 3" o:spid="_x0000_s1031" type="#_x0000_t202" style="position:absolute;left:0;text-align:left;margin-left:235.3pt;margin-top:42.65pt;width:29.75pt;height:23.35pt;z-index:251610112;visibility:visible;mso-wrap-style:square;mso-width-percent:0;mso-height-percent:0;mso-wrap-distance-left:9pt;mso-wrap-distance-top:0;mso-wrap-distance-right:9pt;mso-wrap-distance-bottom:0;mso-position-horizontal:absolute;mso-position-horizontal-relative:text;mso-position-vertical:absolute;mso-position-vertical-relative:text;mso-width-percent:0;mso-height-percent:0;mso-width-relative:margin;mso-height-relative:margin;v-text-anchor:top" o:gfxdata="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" filled="f" stroked="f">
                 <v:textbox>
                   <w:txbxContent>
                     <w:p>
@@ -2329,9 +2100,9 @@
           <w:szCs w:val="24"/>
         </w:rPr>
         <w:drawing>
-          <wp:inline distT="0" distB="0" distL="0" distR="0" wp14:anchorId="2964432C" wp14:editId="547A4C1C">
-            <wp:extent cx="5219700" cy="3200400"/>
-            <wp:effectExtent l="0" t="0" r="0" b="0"/>
+          <wp:inline distT="0" distB="0" distL="0" distR="0" wp14:anchorId="1732EF7A" wp14:editId="2ECA9DFE">
+            <wp:extent cx="5219700" cy="2886075"/>
+            <wp:effectExtent l="0" t="0" r="0" b="9525"/>
             <wp:docPr id="2" name="Picture 2"/>
             <wp:cNvGraphicFramePr>
               <a:graphicFrameLocks xmlns:a="http://schemas.openxmlformats.org/drawingml/2006/main" noChangeAspect="1"/>
@@ -2358,7 +2129,7 @@
                   <pic:spPr>
                     <a:xfrm>
                       <a:off x="0" y="0"/>
-                      <a:ext cx="5219700" cy="3200400"/>
+                      <a:ext cx="5219700" cy="2886075"/>
                     </a:xfrm>
                     <a:prstGeom prst="rect">
                       <a:avLst/>
@@ -2508,74 +2279,6 @@
         </w:rPr>
         <w:tab/>
         <w:t>(6) Trạng thái của máy bay, khi mới thêm máy bay trạng thái sẽ ở trạng thái mặc định là “Đang ở sân bay”.</w:t>
-      </w:r>
-    </w:p>
-    <w:p>
-      <w:pPr>
-        <w:ind w:firstLine="284"/>
-        <w:jc w:val="both"/>
-        <w:rPr>
-          <w:rFonts w:asciiTheme="majorHAnsi" w:hAnsiTheme="majorHAnsi" w:cstheme="majorHAnsi"/>
-          <w:sz w:val="24"/>
-          <w:szCs w:val="24"/>
-        </w:rPr>
-      </w:pPr>
-      <w:r>
-        <w:rPr>
-          <w:rFonts w:asciiTheme="majorHAnsi" w:hAnsiTheme="majorHAnsi" w:cstheme="majorHAnsi"/>
-          <w:sz w:val="24"/>
-          <w:szCs w:val="24"/>
-        </w:rPr>
-        <w:tab/>
-      </w:r>
-      <w:r>
-        <w:rPr>
-          <w:rFonts w:asciiTheme="majorHAnsi" w:hAnsiTheme="majorHAnsi" w:cstheme="majorHAnsi"/>
-          <w:sz w:val="24"/>
-          <w:szCs w:val="24"/>
-        </w:rPr>
-        <w:t xml:space="preserve">(7) </w:t>
-      </w:r>
-      <w:r>
-        <w:rPr>
-          <w:rFonts w:asciiTheme="majorHAnsi" w:hAnsiTheme="majorHAnsi" w:cstheme="majorHAnsi"/>
-          <w:sz w:val="24"/>
-          <w:szCs w:val="24"/>
-        </w:rPr>
-        <w:t>Nhấn nút “</w:t>
-      </w:r>
-      <w:r>
-        <w:rPr>
-          <w:rFonts w:asciiTheme="majorHAnsi" w:hAnsiTheme="majorHAnsi" w:cstheme="majorHAnsi"/>
-          <w:sz w:val="24"/>
-          <w:szCs w:val="24"/>
-        </w:rPr>
-        <w:t>Đ</w:t>
-      </w:r>
-      <w:r>
-        <w:rPr>
-          <w:rFonts w:asciiTheme="majorHAnsi" w:hAnsiTheme="majorHAnsi" w:cstheme="majorHAnsi"/>
-          <w:sz w:val="24"/>
-          <w:szCs w:val="24"/>
-          <w:lang w:val="en-US"/>
-        </w:rPr>
-        <w:t>óng</w:t>
-      </w:r>
-      <w:r>
-        <w:rPr>
-          <w:rFonts w:asciiTheme="majorHAnsi" w:hAnsiTheme="majorHAnsi" w:cstheme="majorHAnsi"/>
-          <w:sz w:val="24"/>
-          <w:szCs w:val="24"/>
-        </w:rPr>
-        <w:t xml:space="preserve">” để đóng </w:t>
-      </w:r>
-      <w:r>
-        <w:rPr>
-          <w:rFonts w:asciiTheme="majorHAnsi" w:hAnsiTheme="majorHAnsi" w:cstheme="majorHAnsi"/>
-          <w:sz w:val="24"/>
-          <w:szCs w:val="24"/>
-        </w:rPr>
-        <w:t>giao diện xem chi tiết máy bay trở về giao diện xem danh sách chuyến bay</w:t>
       </w:r>
     </w:p>
     <w:p>

</xml_diff>

<commit_message>
[Modified]: mockup read plane by details
</commit_message>
<xml_diff>
--- a/Báo Cáo/Mockup/Plane/ST-141.docx
+++ b/Báo Cáo/Mockup/Plane/ST-141.docx
@@ -799,13 +799,13 @@
         <mc:AlternateContent>
           <mc:Choice Requires="wps">
             <w:drawing>
-              <wp:anchor distT="0" distB="0" distL="114300" distR="114300" simplePos="0" relativeHeight="251672576" behindDoc="0" locked="0" layoutInCell="1" allowOverlap="1" wp14:anchorId="35DF9C34" wp14:editId="631BD8F2">
+              <wp:anchor distT="0" distB="0" distL="114300" distR="114300" simplePos="0" relativeHeight="251672576" behindDoc="0" locked="0" layoutInCell="1" allowOverlap="1" wp14:anchorId="35DF9C34" wp14:editId="3EF2F7D6">
                 <wp:simplePos x="0" y="0"/>
                 <wp:positionH relativeFrom="column">
-                  <wp:posOffset>3108960</wp:posOffset>
+                  <wp:posOffset>3200400</wp:posOffset>
                 </wp:positionH>
                 <wp:positionV relativeFrom="paragraph">
-                  <wp:posOffset>2758440</wp:posOffset>
+                  <wp:posOffset>2750820</wp:posOffset>
                 </wp:positionV>
                 <wp:extent cx="377613" cy="296333"/>
                 <wp:effectExtent l="0" t="0" r="0" b="8890"/>
@@ -936,7 +936,7 @@
                 <v:stroke joinstyle="miter"/>
                 <v:path gradientshapeok="t" o:connecttype="rect"/>
               </v:shapetype>
-              <v:shape id="Text Box 10" o:spid="_x0000_s1026" type="#_x0000_t202" style="position:absolute;left:0;text-align:left;margin-left:244.8pt;margin-top:217.2pt;width:29.75pt;height:23.35pt;z-index:251672576;visibility:visible;mso-wrap-style:square;mso-width-percent:0;mso-height-percent:0;mso-wrap-distance-left:9pt;mso-wrap-distance-top:0;mso-wrap-distance-right:9pt;mso-wrap-distance-bottom:0;mso-position-horizontal:absolute;mso-position-horizontal-relative:text;mso-position-vertical:absolute;mso-position-vertical-relative:text;mso-width-percent:0;mso-height-percent:0;mso-width-relative:margin;mso-height-relative:margin;v-text-anchor:top" o:gfxdata="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" filled="f" stroked="f">
+              <v:shape id="Text Box 10" o:spid="_x0000_s1026" type="#_x0000_t202" style="position:absolute;left:0;text-align:left;margin-left:252pt;margin-top:216.6pt;width:29.75pt;height:23.35pt;z-index:251672576;visibility:visible;mso-wrap-style:square;mso-width-percent:0;mso-height-percent:0;mso-wrap-distance-left:9pt;mso-wrap-distance-top:0;mso-wrap-distance-right:9pt;mso-wrap-distance-bottom:0;mso-position-horizontal:absolute;mso-position-horizontal-relative:text;mso-position-vertical:absolute;mso-position-vertical-relative:text;mso-width-percent:0;mso-height-percent:0;mso-width-relative:margin;mso-height-relative:margin;v-text-anchor:top" o:gfxdata="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" filled="f" stroked="f">
                 <v:textbox>
                   <w:txbxContent>
                     <w:p>
@@ -1165,7 +1165,7 @@
           </mc:Choice>
           <mc:Fallback>
             <w:pict>
-              <v:shape w14:anchorId="3B89CB8C" id="Text Box 8" o:spid="_x0000_s1027" type="#_x0000_t202" style="position:absolute;left:0;text-align:left;margin-left:265.95pt;margin-top:182.6pt;width:29.75pt;height:23.35pt;z-index:251670528;visibility:visible;mso-wrap-style:square;mso-width-percent:0;mso-height-percent:0;mso-wrap-distance-left:9pt;mso-wrap-distance-top:0;mso-wrap-distance-right:9pt;mso-wrap-distance-bottom:0;mso-position-horizontal:absolute;mso-position-horizontal-relative:text;mso-position-vertical:absolute;mso-position-vertical-relative:text;mso-width-percent:0;mso-height-percent:0;mso-width-relative:margin;mso-height-relative:margin;v-text-anchor:top" o:gfxdata="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" filled="f" stroked="f">
+              <v:shape w14:anchorId="3B89CB8C" id="Text Box 8" o:spid="_x0000_s1027" type="#_x0000_t202" style="position:absolute;left:0;text-align:left;margin-left:265.95pt;margin-top:182.6pt;width:29.75pt;height:23.35pt;z-index:251670528;visibility:visible;mso-wrap-style:square;mso-width-percent:0;mso-height-percent:0;mso-wrap-distance-left:9pt;mso-wrap-distance-top:0;mso-wrap-distance-right:9pt;mso-wrap-distance-bottom:0;mso-position-horizontal:absolute;mso-position-horizontal-relative:text;mso-position-vertical:absolute;mso-position-vertical-relative:text;mso-width-percent:0;mso-height-percent:0;mso-width-relative:margin;mso-height-relative:margin;v-text-anchor:top" o:gfxdata="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" filled="f" stroked="f">
                 <v:textbox>
                   <w:txbxContent>
                     <w:p>
@@ -1394,7 +1394,7 @@
           </mc:Choice>
           <mc:Fallback>
             <w:pict>
-              <v:shape w14:anchorId="7CD4BF17" id="Text Box 7" o:spid="_x0000_s1028" type="#_x0000_t202" style="position:absolute;left:0;text-align:left;margin-left:200pt;margin-top:151.35pt;width:29.75pt;height:23.35pt;z-index:251659264;visibility:visible;mso-wrap-style:square;mso-width-percent:0;mso-height-percent:0;mso-wrap-distance-left:9pt;mso-wrap-distance-top:0;mso-wrap-distance-right:9pt;mso-wrap-distance-bottom:0;mso-position-horizontal:absolute;mso-position-horizontal-relative:text;mso-position-vertical:absolute;mso-position-vertical-relative:text;mso-width-percent:0;mso-height-percent:0;mso-width-relative:margin;mso-height-relative:margin;v-text-anchor:top" o:gfxdata="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" filled="f" stroked="f">
+              <v:shape w14:anchorId="7CD4BF17" id="Text Box 7" o:spid="_x0000_s1028" type="#_x0000_t202" style="position:absolute;left:0;text-align:left;margin-left:200pt;margin-top:151.35pt;width:29.75pt;height:23.35pt;z-index:251659264;visibility:visible;mso-wrap-style:square;mso-width-percent:0;mso-height-percent:0;mso-wrap-distance-left:9pt;mso-wrap-distance-top:0;mso-wrap-distance-right:9pt;mso-wrap-distance-bottom:0;mso-position-horizontal:absolute;mso-position-horizontal-relative:text;mso-position-vertical:absolute;mso-position-vertical-relative:text;mso-width-percent:0;mso-height-percent:0;mso-width-relative:margin;mso-height-relative:margin;v-text-anchor:top" o:gfxdata="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" filled="f" stroked="f">
                 <v:textbox>
                   <w:txbxContent>
                     <w:p>
@@ -1623,7 +1623,7 @@
           </mc:Choice>
           <mc:Fallback>
             <w:pict>
-              <v:shape w14:anchorId="16E898BF" id="Text Box 6" o:spid="_x0000_s1029" type="#_x0000_t202" style="position:absolute;left:0;text-align:left;margin-left:189.3pt;margin-top:129.3pt;width:33.7pt;height:23.3pt;z-index:251650048;visibility:visible;mso-wrap-style:square;mso-width-percent:0;mso-height-percent:0;mso-wrap-distance-left:9pt;mso-wrap-distance-top:0;mso-wrap-distance-right:9pt;mso-wrap-distance-bottom:0;mso-position-horizontal:absolute;mso-position-horizontal-relative:text;mso-position-vertical:absolute;mso-position-vertical-relative:text;mso-width-percent:0;mso-height-percent:0;mso-width-relative:margin;mso-height-relative:margin;v-text-anchor:top" o:gfxdata="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" filled="f" stroked="f">
+              <v:shape w14:anchorId="16E898BF" id="Text Box 6" o:spid="_x0000_s1029" type="#_x0000_t202" style="position:absolute;left:0;text-align:left;margin-left:189.3pt;margin-top:129.3pt;width:33.7pt;height:23.3pt;z-index:251650048;visibility:visible;mso-wrap-style:square;mso-width-percent:0;mso-height-percent:0;mso-wrap-distance-left:9pt;mso-wrap-distance-top:0;mso-wrap-distance-right:9pt;mso-wrap-distance-bottom:0;mso-position-horizontal:absolute;mso-position-horizontal-relative:text;mso-position-vertical:absolute;mso-position-vertical-relative:text;mso-width-percent:0;mso-height-percent:0;mso-width-relative:margin;mso-height-relative:margin;v-text-anchor:top" o:gfxdata="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" filled="f" stroked="f">
                 <v:textbox>
                   <w:txbxContent>
                     <w:p>
@@ -1852,7 +1852,7 @@
           </mc:Choice>
           <mc:Fallback>
             <w:pict>
-              <v:shape w14:anchorId="6B778602" id="Text Box 5" o:spid="_x0000_s1030" type="#_x0000_t202" style="position:absolute;left:0;text-align:left;margin-left:197.25pt;margin-top:98.6pt;width:29.75pt;height:23.35pt;z-index:251636736;visibility:visible;mso-wrap-style:square;mso-width-percent:0;mso-height-percent:0;mso-wrap-distance-left:9pt;mso-wrap-distance-top:0;mso-wrap-distance-right:9pt;mso-wrap-distance-bottom:0;mso-position-horizontal:absolute;mso-position-horizontal-relative:text;mso-position-vertical:absolute;mso-position-vertical-relative:text;mso-width-percent:0;mso-height-percent:0;mso-width-relative:margin;mso-height-relative:margin;v-text-anchor:top" o:gfxdata="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" filled="f" stroked="f">
+              <v:shape w14:anchorId="6B778602" id="Text Box 5" o:spid="_x0000_s1030" type="#_x0000_t202" style="position:absolute;left:0;text-align:left;margin-left:197.25pt;margin-top:98.6pt;width:29.75pt;height:23.35pt;z-index:251636736;visibility:visible;mso-wrap-style:square;mso-width-percent:0;mso-height-percent:0;mso-wrap-distance-left:9pt;mso-wrap-distance-top:0;mso-wrap-distance-right:9pt;mso-wrap-distance-bottom:0;mso-position-horizontal:absolute;mso-position-horizontal-relative:text;mso-position-vertical:absolute;mso-position-vertical-relative:text;mso-width-percent:0;mso-height-percent:0;mso-width-relative:margin;mso-height-relative:margin;v-text-anchor:top" o:gfxdata="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" filled="f" stroked="f">
                 <v:textbox>
                   <w:txbxContent>
                     <w:p>
@@ -2081,7 +2081,7 @@
           </mc:Choice>
           <mc:Fallback>
             <w:pict>
-              <v:shape w14:anchorId="74CA0F7E" id="Text Box 4" o:spid="_x0000_s1031" type="#_x0000_t202" style="position:absolute;left:0;text-align:left;margin-left:269.3pt;margin-top:72.55pt;width:2in;height:24pt;z-index:251623424;visibility:visible;mso-wrap-style:none;mso-width-percent:0;mso-height-percent:0;mso-wrap-distance-left:9pt;mso-wrap-distance-top:0;mso-wrap-distance-right:9pt;mso-wrap-distance-bottom:0;mso-position-horizontal:absolute;mso-position-horizontal-relative:text;mso-position-vertical:absolute;mso-position-vertical-relative:text;mso-width-percent:0;mso-height-percent:0;mso-width-relative:margin;mso-height-relative:margin;v-text-anchor:top" o:gfxdata="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" filled="f" stroked="f">
+              <v:shape w14:anchorId="74CA0F7E" id="Text Box 4" o:spid="_x0000_s1031" type="#_x0000_t202" style="position:absolute;left:0;text-align:left;margin-left:269.3pt;margin-top:72.55pt;width:2in;height:24pt;z-index:251623424;visibility:visible;mso-wrap-style:none;mso-width-percent:0;mso-height-percent:0;mso-wrap-distance-left:9pt;mso-wrap-distance-top:0;mso-wrap-distance-right:9pt;mso-wrap-distance-bottom:0;mso-position-horizontal:absolute;mso-position-horizontal-relative:text;mso-position-vertical:absolute;mso-position-vertical-relative:text;mso-width-percent:0;mso-height-percent:0;mso-width-relative:margin;mso-height-relative:margin;v-text-anchor:top" o:gfxdata="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" filled="f" stroked="f">
                 <v:textbox>
                   <w:txbxContent>
                     <w:p>
@@ -2271,7 +2271,7 @@
           </mc:Choice>
           <mc:Fallback>
             <w:pict>
-              <v:shape w14:anchorId="3E1D183A" id="Text Box 3" o:spid="_x0000_s1032" type="#_x0000_t202" style="position:absolute;left:0;text-align:left;margin-left:235.3pt;margin-top:42.65pt;width:29.75pt;height:23.35pt;z-index:251610112;visibility:visible;mso-wrap-style:square;mso-width-percent:0;mso-height-percent:0;mso-wrap-distance-left:9pt;mso-wrap-distance-top:0;mso-wrap-distance-right:9pt;mso-wrap-distance-bottom:0;mso-position-horizontal:absolute;mso-position-horizontal-relative:text;mso-position-vertical:absolute;mso-position-vertical-relative:text;mso-width-percent:0;mso-height-percent:0;mso-width-relative:margin;mso-height-relative:margin;v-text-anchor:top" o:gfxdata="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" filled="f" stroked="f">
+              <v:shape w14:anchorId="3E1D183A" id="Text Box 3" o:spid="_x0000_s1032" type="#_x0000_t202" style="position:absolute;left:0;text-align:left;margin-left:235.3pt;margin-top:42.65pt;width:29.75pt;height:23.35pt;z-index:251610112;visibility:visible;mso-wrap-style:square;mso-width-percent:0;mso-height-percent:0;mso-wrap-distance-left:9pt;mso-wrap-distance-top:0;mso-wrap-distance-right:9pt;mso-wrap-distance-bottom:0;mso-position-horizontal:absolute;mso-position-horizontal-relative:text;mso-position-vertical:absolute;mso-position-vertical-relative:text;mso-width-percent:0;mso-height-percent:0;mso-width-relative:margin;mso-height-relative:margin;v-text-anchor:top" o:gfxdata="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" filled="f" stroked="f">
                 <v:textbox>
                   <w:txbxContent>
                     <w:p>
@@ -2329,10 +2329,10 @@
           <w:szCs w:val="24"/>
         </w:rPr>
         <w:drawing>
-          <wp:inline distT="0" distB="0" distL="0" distR="0" wp14:anchorId="0489B837" wp14:editId="11CCE6F0">
+          <wp:inline distT="0" distB="0" distL="0" distR="0" wp14:anchorId="2964432C" wp14:editId="547A4C1C">
             <wp:extent cx="5219700" cy="3200400"/>
             <wp:effectExtent l="0" t="0" r="0" b="0"/>
-            <wp:docPr id="9" name="Picture 9"/>
+            <wp:docPr id="2" name="Picture 2"/>
             <wp:cNvGraphicFramePr>
               <a:graphicFrameLocks xmlns:a="http://schemas.openxmlformats.org/drawingml/2006/main" noChangeAspect="1"/>
             </wp:cNvGraphicFramePr>
@@ -2340,7 +2340,7 @@
               <a:graphicData uri="http://schemas.openxmlformats.org/drawingml/2006/picture">
                 <pic:pic xmlns:pic="http://schemas.openxmlformats.org/drawingml/2006/picture">
                   <pic:nvPicPr>
-                    <pic:cNvPr id="9" name="Picture 9"/>
+                    <pic:cNvPr id="2" name="Picture 2"/>
                     <pic:cNvPicPr/>
                   </pic:nvPicPr>
                   <pic:blipFill>
@@ -2542,7 +2542,32 @@
           <w:sz w:val="24"/>
           <w:szCs w:val="24"/>
         </w:rPr>
-        <w:t xml:space="preserve">Nhấn nút “OK” để đóng </w:t>
+        <w:t>Nhấn nút “</w:t>
+      </w:r>
+      <w:r>
+        <w:rPr>
+          <w:rFonts w:asciiTheme="majorHAnsi" w:hAnsiTheme="majorHAnsi" w:cstheme="majorHAnsi"/>
+          <w:sz w:val="24"/>
+          <w:szCs w:val="24"/>
+        </w:rPr>
+        <w:t>Đ</w:t>
+      </w:r>
+      <w:r>
+        <w:rPr>
+          <w:rFonts w:asciiTheme="majorHAnsi" w:hAnsiTheme="majorHAnsi" w:cstheme="majorHAnsi"/>
+          <w:sz w:val="24"/>
+          <w:szCs w:val="24"/>
+          <w:lang w:val="en-US"/>
+        </w:rPr>
+        <w:t>óng</w:t>
+      </w:r>
+      <w:r>
+        <w:rPr>
+          <w:rFonts w:asciiTheme="majorHAnsi" w:hAnsiTheme="majorHAnsi" w:cstheme="majorHAnsi"/>
+          <w:sz w:val="24"/>
+          <w:szCs w:val="24"/>
+        </w:rPr>
+        <w:t xml:space="preserve">” để đóng </w:t>
       </w:r>
       <w:r>
         <w:rPr>

</xml_diff>

<commit_message>
[Modified]: mockup read details plane
</commit_message>
<xml_diff>
--- a/Báo Cáo/Mockup/Plane/ST-141.docx
+++ b/Báo Cáo/Mockup/Plane/ST-141.docx
@@ -799,13 +799,13 @@
         <mc:AlternateContent>
           <mc:Choice Requires="wps">
             <w:drawing>
-              <wp:anchor distT="0" distB="0" distL="114300" distR="114300" simplePos="0" relativeHeight="251672576" behindDoc="0" locked="0" layoutInCell="1" allowOverlap="1" wp14:anchorId="35DF9C34" wp14:editId="631BD8F2">
+              <wp:anchor distT="0" distB="0" distL="114300" distR="114300" simplePos="0" relativeHeight="251672576" behindDoc="0" locked="0" layoutInCell="1" allowOverlap="1" wp14:anchorId="35DF9C34" wp14:editId="3EF2F7D6">
                 <wp:simplePos x="0" y="0"/>
                 <wp:positionH relativeFrom="column">
-                  <wp:posOffset>3108960</wp:posOffset>
+                  <wp:posOffset>3200400</wp:posOffset>
                 </wp:positionH>
                 <wp:positionV relativeFrom="paragraph">
-                  <wp:posOffset>2758440</wp:posOffset>
+                  <wp:posOffset>2750820</wp:posOffset>
                 </wp:positionV>
                 <wp:extent cx="377613" cy="296333"/>
                 <wp:effectExtent l="0" t="0" r="0" b="8890"/>
@@ -936,7 +936,7 @@
                 <v:stroke joinstyle="miter"/>
                 <v:path gradientshapeok="t" o:connecttype="rect"/>
               </v:shapetype>
-              <v:shape id="Text Box 10" o:spid="_x0000_s1026" type="#_x0000_t202" style="position:absolute;left:0;text-align:left;margin-left:244.8pt;margin-top:217.2pt;width:29.75pt;height:23.35pt;z-index:251672576;visibility:visible;mso-wrap-style:square;mso-width-percent:0;mso-height-percent:0;mso-wrap-distance-left:9pt;mso-wrap-distance-top:0;mso-wrap-distance-right:9pt;mso-wrap-distance-bottom:0;mso-position-horizontal:absolute;mso-position-horizontal-relative:text;mso-position-vertical:absolute;mso-position-vertical-relative:text;mso-width-percent:0;mso-height-percent:0;mso-width-relative:margin;mso-height-relative:margin;v-text-anchor:top" o:gfxdata="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" filled="f" stroked="f">
+              <v:shape id="Text Box 10" o:spid="_x0000_s1026" type="#_x0000_t202" style="position:absolute;left:0;text-align:left;margin-left:252pt;margin-top:216.6pt;width:29.75pt;height:23.35pt;z-index:251672576;visibility:visible;mso-wrap-style:square;mso-width-percent:0;mso-height-percent:0;mso-wrap-distance-left:9pt;mso-wrap-distance-top:0;mso-wrap-distance-right:9pt;mso-wrap-distance-bottom:0;mso-position-horizontal:absolute;mso-position-horizontal-relative:text;mso-position-vertical:absolute;mso-position-vertical-relative:text;mso-width-percent:0;mso-height-percent:0;mso-width-relative:margin;mso-height-relative:margin;v-text-anchor:top" o:gfxdata="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" filled="f" stroked="f">
                 <v:textbox>
                   <w:txbxContent>
                     <w:p>
@@ -1165,7 +1165,7 @@
           </mc:Choice>
           <mc:Fallback>
             <w:pict>
-              <v:shape w14:anchorId="3B89CB8C" id="Text Box 8" o:spid="_x0000_s1027" type="#_x0000_t202" style="position:absolute;left:0;text-align:left;margin-left:265.95pt;margin-top:182.6pt;width:29.75pt;height:23.35pt;z-index:251670528;visibility:visible;mso-wrap-style:square;mso-width-percent:0;mso-height-percent:0;mso-wrap-distance-left:9pt;mso-wrap-distance-top:0;mso-wrap-distance-right:9pt;mso-wrap-distance-bottom:0;mso-position-horizontal:absolute;mso-position-horizontal-relative:text;mso-position-vertical:absolute;mso-position-vertical-relative:text;mso-width-percent:0;mso-height-percent:0;mso-width-relative:margin;mso-height-relative:margin;v-text-anchor:top" o:gfxdata="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" filled="f" stroked="f">
+              <v:shape w14:anchorId="3B89CB8C" id="Text Box 8" o:spid="_x0000_s1027" type="#_x0000_t202" style="position:absolute;left:0;text-align:left;margin-left:265.95pt;margin-top:182.6pt;width:29.75pt;height:23.35pt;z-index:251670528;visibility:visible;mso-wrap-style:square;mso-width-percent:0;mso-height-percent:0;mso-wrap-distance-left:9pt;mso-wrap-distance-top:0;mso-wrap-distance-right:9pt;mso-wrap-distance-bottom:0;mso-position-horizontal:absolute;mso-position-horizontal-relative:text;mso-position-vertical:absolute;mso-position-vertical-relative:text;mso-width-percent:0;mso-height-percent:0;mso-width-relative:margin;mso-height-relative:margin;v-text-anchor:top" o:gfxdata="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" filled="f" stroked="f">
                 <v:textbox>
                   <w:txbxContent>
                     <w:p>
@@ -1394,7 +1394,7 @@
           </mc:Choice>
           <mc:Fallback>
             <w:pict>
-              <v:shape w14:anchorId="7CD4BF17" id="Text Box 7" o:spid="_x0000_s1028" type="#_x0000_t202" style="position:absolute;left:0;text-align:left;margin-left:200pt;margin-top:151.35pt;width:29.75pt;height:23.35pt;z-index:251659264;visibility:visible;mso-wrap-style:square;mso-width-percent:0;mso-height-percent:0;mso-wrap-distance-left:9pt;mso-wrap-distance-top:0;mso-wrap-distance-right:9pt;mso-wrap-distance-bottom:0;mso-position-horizontal:absolute;mso-position-horizontal-relative:text;mso-position-vertical:absolute;mso-position-vertical-relative:text;mso-width-percent:0;mso-height-percent:0;mso-width-relative:margin;mso-height-relative:margin;v-text-anchor:top" o:gfxdata="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" filled="f" stroked="f">
+              <v:shape w14:anchorId="7CD4BF17" id="Text Box 7" o:spid="_x0000_s1028" type="#_x0000_t202" style="position:absolute;left:0;text-align:left;margin-left:200pt;margin-top:151.35pt;width:29.75pt;height:23.35pt;z-index:251659264;visibility:visible;mso-wrap-style:square;mso-width-percent:0;mso-height-percent:0;mso-wrap-distance-left:9pt;mso-wrap-distance-top:0;mso-wrap-distance-right:9pt;mso-wrap-distance-bottom:0;mso-position-horizontal:absolute;mso-position-horizontal-relative:text;mso-position-vertical:absolute;mso-position-vertical-relative:text;mso-width-percent:0;mso-height-percent:0;mso-width-relative:margin;mso-height-relative:margin;v-text-anchor:top" o:gfxdata="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" filled="f" stroked="f">
                 <v:textbox>
                   <w:txbxContent>
                     <w:p>
@@ -1623,7 +1623,7 @@
           </mc:Choice>
           <mc:Fallback>
             <w:pict>
-              <v:shape w14:anchorId="16E898BF" id="Text Box 6" o:spid="_x0000_s1029" type="#_x0000_t202" style="position:absolute;left:0;text-align:left;margin-left:189.3pt;margin-top:129.3pt;width:33.7pt;height:23.3pt;z-index:251650048;visibility:visible;mso-wrap-style:square;mso-width-percent:0;mso-height-percent:0;mso-wrap-distance-left:9pt;mso-wrap-distance-top:0;mso-wrap-distance-right:9pt;mso-wrap-distance-bottom:0;mso-position-horizontal:absolute;mso-position-horizontal-relative:text;mso-position-vertical:absolute;mso-position-vertical-relative:text;mso-width-percent:0;mso-height-percent:0;mso-width-relative:margin;mso-height-relative:margin;v-text-anchor:top" o:gfxdata="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" filled="f" stroked="f">
+              <v:shape w14:anchorId="16E898BF" id="Text Box 6" o:spid="_x0000_s1029" type="#_x0000_t202" style="position:absolute;left:0;text-align:left;margin-left:189.3pt;margin-top:129.3pt;width:33.7pt;height:23.3pt;z-index:251650048;visibility:visible;mso-wrap-style:square;mso-width-percent:0;mso-height-percent:0;mso-wrap-distance-left:9pt;mso-wrap-distance-top:0;mso-wrap-distance-right:9pt;mso-wrap-distance-bottom:0;mso-position-horizontal:absolute;mso-position-horizontal-relative:text;mso-position-vertical:absolute;mso-position-vertical-relative:text;mso-width-percent:0;mso-height-percent:0;mso-width-relative:margin;mso-height-relative:margin;v-text-anchor:top" o:gfxdata="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" filled="f" stroked="f">
                 <v:textbox>
                   <w:txbxContent>
                     <w:p>
@@ -1852,7 +1852,7 @@
           </mc:Choice>
           <mc:Fallback>
             <w:pict>
-              <v:shape w14:anchorId="6B778602" id="Text Box 5" o:spid="_x0000_s1030" type="#_x0000_t202" style="position:absolute;left:0;text-align:left;margin-left:197.25pt;margin-top:98.6pt;width:29.75pt;height:23.35pt;z-index:251636736;visibility:visible;mso-wrap-style:square;mso-width-percent:0;mso-height-percent:0;mso-wrap-distance-left:9pt;mso-wrap-distance-top:0;mso-wrap-distance-right:9pt;mso-wrap-distance-bottom:0;mso-position-horizontal:absolute;mso-position-horizontal-relative:text;mso-position-vertical:absolute;mso-position-vertical-relative:text;mso-width-percent:0;mso-height-percent:0;mso-width-relative:margin;mso-height-relative:margin;v-text-anchor:top" o:gfxdata="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" filled="f" stroked="f">
+              <v:shape w14:anchorId="6B778602" id="Text Box 5" o:spid="_x0000_s1030" type="#_x0000_t202" style="position:absolute;left:0;text-align:left;margin-left:197.25pt;margin-top:98.6pt;width:29.75pt;height:23.35pt;z-index:251636736;visibility:visible;mso-wrap-style:square;mso-width-percent:0;mso-height-percent:0;mso-wrap-distance-left:9pt;mso-wrap-distance-top:0;mso-wrap-distance-right:9pt;mso-wrap-distance-bottom:0;mso-position-horizontal:absolute;mso-position-horizontal-relative:text;mso-position-vertical:absolute;mso-position-vertical-relative:text;mso-width-percent:0;mso-height-percent:0;mso-width-relative:margin;mso-height-relative:margin;v-text-anchor:top" o:gfxdata="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" filled="f" stroked="f">
                 <v:textbox>
                   <w:txbxContent>
                     <w:p>
@@ -2081,7 +2081,7 @@
           </mc:Choice>
           <mc:Fallback>
             <w:pict>
-              <v:shape w14:anchorId="74CA0F7E" id="Text Box 4" o:spid="_x0000_s1031" type="#_x0000_t202" style="position:absolute;left:0;text-align:left;margin-left:269.3pt;margin-top:72.55pt;width:2in;height:24pt;z-index:251623424;visibility:visible;mso-wrap-style:none;mso-width-percent:0;mso-height-percent:0;mso-wrap-distance-left:9pt;mso-wrap-distance-top:0;mso-wrap-distance-right:9pt;mso-wrap-distance-bottom:0;mso-position-horizontal:absolute;mso-position-horizontal-relative:text;mso-position-vertical:absolute;mso-position-vertical-relative:text;mso-width-percent:0;mso-height-percent:0;mso-width-relative:margin;mso-height-relative:margin;v-text-anchor:top" o:gfxdata="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" filled="f" stroked="f">
+              <v:shape w14:anchorId="74CA0F7E" id="Text Box 4" o:spid="_x0000_s1031" type="#_x0000_t202" style="position:absolute;left:0;text-align:left;margin-left:269.3pt;margin-top:72.55pt;width:2in;height:24pt;z-index:251623424;visibility:visible;mso-wrap-style:none;mso-width-percent:0;mso-height-percent:0;mso-wrap-distance-left:9pt;mso-wrap-distance-top:0;mso-wrap-distance-right:9pt;mso-wrap-distance-bottom:0;mso-position-horizontal:absolute;mso-position-horizontal-relative:text;mso-position-vertical:absolute;mso-position-vertical-relative:text;mso-width-percent:0;mso-height-percent:0;mso-width-relative:margin;mso-height-relative:margin;v-text-anchor:top" o:gfxdata="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" filled="f" stroked="f">
                 <v:textbox>
                   <w:txbxContent>
                     <w:p>
@@ -2271,7 +2271,7 @@
           </mc:Choice>
           <mc:Fallback>
             <w:pict>
-              <v:shape w14:anchorId="3E1D183A" id="Text Box 3" o:spid="_x0000_s1032" type="#_x0000_t202" style="position:absolute;left:0;text-align:left;margin-left:235.3pt;margin-top:42.65pt;width:29.75pt;height:23.35pt;z-index:251610112;visibility:visible;mso-wrap-style:square;mso-width-percent:0;mso-height-percent:0;mso-wrap-distance-left:9pt;mso-wrap-distance-top:0;mso-wrap-distance-right:9pt;mso-wrap-distance-bottom:0;mso-position-horizontal:absolute;mso-position-horizontal-relative:text;mso-position-vertical:absolute;mso-position-vertical-relative:text;mso-width-percent:0;mso-height-percent:0;mso-width-relative:margin;mso-height-relative:margin;v-text-anchor:top" o:gfxdata="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" filled="f" stroked="f">
+              <v:shape w14:anchorId="3E1D183A" id="Text Box 3" o:spid="_x0000_s1032" type="#_x0000_t202" style="position:absolute;left:0;text-align:left;margin-left:235.3pt;margin-top:42.65pt;width:29.75pt;height:23.35pt;z-index:251610112;visibility:visible;mso-wrap-style:square;mso-width-percent:0;mso-height-percent:0;mso-wrap-distance-left:9pt;mso-wrap-distance-top:0;mso-wrap-distance-right:9pt;mso-wrap-distance-bottom:0;mso-position-horizontal:absolute;mso-position-horizontal-relative:text;mso-position-vertical:absolute;mso-position-vertical-relative:text;mso-width-percent:0;mso-height-percent:0;mso-width-relative:margin;mso-height-relative:margin;v-text-anchor:top" o:gfxdata="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" filled="f" stroked="f">
                 <v:textbox>
                   <w:txbxContent>
                     <w:p>
@@ -2329,10 +2329,10 @@
           <w:szCs w:val="24"/>
         </w:rPr>
         <w:drawing>
-          <wp:inline distT="0" distB="0" distL="0" distR="0" wp14:anchorId="0489B837" wp14:editId="11CCE6F0">
+          <wp:inline distT="0" distB="0" distL="0" distR="0" wp14:anchorId="2964432C" wp14:editId="547A4C1C">
             <wp:extent cx="5219700" cy="3200400"/>
             <wp:effectExtent l="0" t="0" r="0" b="0"/>
-            <wp:docPr id="9" name="Picture 9"/>
+            <wp:docPr id="2" name="Picture 2"/>
             <wp:cNvGraphicFramePr>
               <a:graphicFrameLocks xmlns:a="http://schemas.openxmlformats.org/drawingml/2006/main" noChangeAspect="1"/>
             </wp:cNvGraphicFramePr>
@@ -2340,7 +2340,7 @@
               <a:graphicData uri="http://schemas.openxmlformats.org/drawingml/2006/picture">
                 <pic:pic xmlns:pic="http://schemas.openxmlformats.org/drawingml/2006/picture">
                   <pic:nvPicPr>
-                    <pic:cNvPr id="9" name="Picture 9"/>
+                    <pic:cNvPr id="2" name="Picture 2"/>
                     <pic:cNvPicPr/>
                   </pic:nvPicPr>
                   <pic:blipFill>
@@ -2542,7 +2542,32 @@
           <w:sz w:val="24"/>
           <w:szCs w:val="24"/>
         </w:rPr>
-        <w:t xml:space="preserve">Nhấn nút “OK” để đóng </w:t>
+        <w:t>Nhấn nút “</w:t>
+      </w:r>
+      <w:r>
+        <w:rPr>
+          <w:rFonts w:asciiTheme="majorHAnsi" w:hAnsiTheme="majorHAnsi" w:cstheme="majorHAnsi"/>
+          <w:sz w:val="24"/>
+          <w:szCs w:val="24"/>
+        </w:rPr>
+        <w:t>Đ</w:t>
+      </w:r>
+      <w:r>
+        <w:rPr>
+          <w:rFonts w:asciiTheme="majorHAnsi" w:hAnsiTheme="majorHAnsi" w:cstheme="majorHAnsi"/>
+          <w:sz w:val="24"/>
+          <w:szCs w:val="24"/>
+          <w:lang w:val="en-US"/>
+        </w:rPr>
+        <w:t>óng</w:t>
+      </w:r>
+      <w:r>
+        <w:rPr>
+          <w:rFonts w:asciiTheme="majorHAnsi" w:hAnsiTheme="majorHAnsi" w:cstheme="majorHAnsi"/>
+          <w:sz w:val="24"/>
+          <w:szCs w:val="24"/>
+        </w:rPr>
+        <w:t xml:space="preserve">” để đóng </w:t>
       </w:r>
       <w:r>
         <w:rPr>

</xml_diff>